<commit_message>
daemon set to False
ggwp
</commit_message>
<xml_diff>
--- a/Nho_Thanh_Le_Growth_Marketing_CV.docx
+++ b/Nho_Thanh_Le_Growth_Marketing_CV.docx
@@ -156,23 +156,17 @@
         <w:t xml:space="preserve">Analyst and growth-minded early-career worker with SQL, Python, and data visualization skills seeking </w:t>
       </w:r>
       <w:r>
-        <w:rPr>
-          <w:b/>
-          <w:bCs/>
-        </w:rPr>
-        <w:t>growth marketing</w:t>
+        <w:t xml:space="preserve">an </w:t>
       </w:r>
       <w:r>
-        <w:t xml:space="preserve"> analyst post. Ability to deliver data-driven insights, construct analytics dashboards, and facilitate user-centric experimentation. Skilled at agile work, cross-functional teamwork, and business growth tool learning. Investigating CRM and marketing automation systems. Passionate about creating unique digital experiences that increase customer acquisition, retention, and lifetime </w:t>
-      </w:r>
-      <w:proofErr w:type="gramStart"/>
-      <w:r>
-        <w:t>value.</w:t>
+        <w:t>analyst pos</w:t>
       </w:r>
       <w:r>
-        <w:t>.</w:t>
+        <w:t>ition in marketing</w:t>
       </w:r>
-      <w:proofErr w:type="gramEnd"/>
+      <w:r>
+        <w:t>. Ability to deliver data-driven insights, construct analytics dashboards, and facilitate user-centric experimentation. Skilled at agile work, cross-functional teamwork, and business growth tool learning. Investigating CRM and marketing automation systems. Passionate about creating unique digital experiences that increase customer acquisition, retention, and lifetime value.</w:t>
+      </w:r>
     </w:p>
     <w:p>
       <w:pPr>
@@ -248,7 +242,7 @@
         <w:t xml:space="preserve"> </w:t>
       </w:r>
       <w:r>
-        <w:t>monetization strategies using Python and Seaborn.</w:t>
+        <w:t>monetization strategies using Python and Seaborn</w:t>
       </w:r>
     </w:p>
     <w:p>
@@ -279,7 +273,19 @@
         <w:rPr>
           <w:rStyle w:val="Hyperlink"/>
         </w:rPr>
-        <w:t>https://github.com/tle057zz/The-Android-App-Market-on-Google-Play</w:t>
+        <w:t>https://github.com/tle057zz/The-An</w:t>
+      </w:r>
+      <w:r>
+        <w:rPr>
+          <w:rStyle w:val="Hyperlink"/>
+        </w:rPr>
+        <w:t>d</w:t>
+      </w:r>
+      <w:r>
+        <w:rPr>
+          <w:rStyle w:val="Hyperlink"/>
+        </w:rPr>
+        <w:t>roid-App-Market-on-Google-Play</w:t>
       </w:r>
       <w:r>
         <w:fldChar w:fldCharType="end"/>
@@ -296,8 +302,16 @@
         <w:t xml:space="preserve"> - </w:t>
       </w:r>
       <w:r>
-        <w:t>Identified duration shifts and viewing trends using Python (Pandas, Matplotlib).</w:t>
+        <w:t>Identified duration shifts and viewing trends using Python (Pandas, Matplotlib)</w:t>
       </w:r>
+      <w:r>
+        <w:t xml:space="preserve"> for future marketing plan for </w:t>
+      </w:r>
+      <w:proofErr w:type="gramStart"/>
+      <w:r>
+        <w:t>movies</w:t>
+      </w:r>
+      <w:proofErr w:type="gramEnd"/>
     </w:p>
     <w:p>
       <w:pPr>
@@ -343,8 +357,16 @@
         <w:t xml:space="preserve">database </w:t>
       </w:r>
       <w:r>
-        <w:t>to track superhero traits and popularity.</w:t>
+        <w:t>to track superhero traits and popularity</w:t>
       </w:r>
+      <w:r>
+        <w:t xml:space="preserve"> which may contribute to merchandise marketing </w:t>
+      </w:r>
+      <w:proofErr w:type="gramStart"/>
+      <w:r>
+        <w:t>strategy</w:t>
+      </w:r>
+      <w:proofErr w:type="gramEnd"/>
     </w:p>
     <w:p>
       <w:pPr>
@@ -390,6 +412,24 @@
       <w:r>
         <w:t xml:space="preserve"> </w:t>
       </w:r>
+      <w:r>
+        <w:t xml:space="preserve">to enhance marketing visuals with AI, improving asset quality and UX </w:t>
+      </w:r>
+      <w:proofErr w:type="gramStart"/>
+      <w:r>
+        <w:t>flow</w:t>
+      </w:r>
+      <w:proofErr w:type="gramEnd"/>
+    </w:p>
+    <w:p>
+      <w:pPr>
+        <w:pStyle w:val="ListBullet"/>
+        <w:numPr>
+          <w:ilvl w:val="0"/>
+          <w:numId w:val="0"/>
+        </w:numPr>
+        <w:ind w:left="360"/>
+      </w:pPr>
       <w:hyperlink r:id="rId7" w:history="1">
         <w:r>
           <w:rPr>
@@ -525,6 +565,7 @@
           <w:b/>
           <w:bCs/>
         </w:rPr>
+        <w:lastRenderedPageBreak/>
         <w:t>Comserve Technology Ltd – Repair Technician</w:t>
       </w:r>
       <w:r>
@@ -539,9 +580,6 @@
       </w:r>
       <w:r>
         <w:br/>
-      </w:r>
-      <w:r>
-        <w:lastRenderedPageBreak/>
         <w:t>- Delivered technical support and issue resolution for customer systems</w:t>
       </w:r>
       <w:r>
@@ -764,7 +802,7 @@
   <w:abstractNum w:abstractNumId="8" w15:restartNumberingAfterBreak="0">
     <w:nsid w:val="FFFFFF89"/>
     <w:multiLevelType w:val="singleLevel"/>
-    <w:tmpl w:val="D9BA59C8"/>
+    <w:tmpl w:val="C74C3C6E"/>
     <w:lvl w:ilvl="0">
       <w:start w:val="1"/>
       <w:numFmt w:val="bullet"/>

</xml_diff>